<commit_message>
sequence, correction, class, gantt, deployment
</commit_message>
<xml_diff>
--- a/DD/gantt/correzioni-dd.docx
+++ b/DD/gantt/correzioni-dd.docx
@@ -2,71 +2,6 @@
 <file path=word/document.xml><?xml version="1.0" encoding="utf-8"?>
 <w:document xmlns:wpc="http://schemas.microsoft.com/office/word/2010/wordprocessingCanvas" xmlns:mc="http://schemas.openxmlformats.org/markup-compatibility/2006" xmlns:o="urn:schemas-microsoft-com:office:office" xmlns:r="http://schemas.openxmlformats.org/officeDocument/2006/relationships" xmlns:m="http://schemas.openxmlformats.org/officeDocument/2006/math" xmlns:v="urn:schemas-microsoft-com:vml" xmlns:wp14="http://schemas.microsoft.com/office/word/2010/wordprocessingDrawing" xmlns:wp="http://schemas.openxmlformats.org/drawingml/2006/wordprocessingDrawing" xmlns:w10="urn:schemas-microsoft-com:office:word" xmlns:w="http://schemas.openxmlformats.org/wordprocessingml/2006/main" xmlns:w14="http://schemas.microsoft.com/office/word/2010/wordml" xmlns:w15="http://schemas.microsoft.com/office/word/2012/wordml" xmlns:wpg="http://schemas.microsoft.com/office/word/2010/wordprocessingGroup" xmlns:wpi="http://schemas.microsoft.com/office/word/2010/wordprocessingInk" xmlns:wne="http://schemas.microsoft.com/office/word/2006/wordml" xmlns:wps="http://schemas.microsoft.com/office/word/2010/wordprocessingShape" mc:Ignorable="w14 w15 wp14">
   <w:body>
-    <w:p>
-      <w:pPr>
-        <w:pStyle w:val="Paragrafoelenco"/>
-        <w:numPr>
-          <w:ilvl w:val="1"/>
-          <w:numId w:val="1"/>
-        </w:numPr>
-      </w:pPr>
-      <w:r>
-        <w:t>è corretto dire “high-</w:t>
-      </w:r>
-      <w:proofErr w:type="spellStart"/>
-      <w:r>
-        <w:t>level</w:t>
-      </w:r>
-      <w:proofErr w:type="spellEnd"/>
-      <w:r>
-        <w:t>”?; aggiungere qualche frase sul contenuto.</w:t>
-      </w:r>
-    </w:p>
-    <w:p>
-      <w:pPr>
-        <w:pStyle w:val="Paragrafoelenco"/>
-        <w:numPr>
-          <w:ilvl w:val="1"/>
-          <w:numId w:val="1"/>
-        </w:numPr>
-      </w:pPr>
-      <w:r>
-        <w:t xml:space="preserve">Correggere prima frase di authority e anche la seconda, dire che le </w:t>
-      </w:r>
-      <w:proofErr w:type="spellStart"/>
-      <w:r>
-        <w:t>autorithy</w:t>
-      </w:r>
-      <w:proofErr w:type="spellEnd"/>
-      <w:r>
-        <w:t xml:space="preserve"> non possono conoscere chi ha inviato la </w:t>
-      </w:r>
-      <w:proofErr w:type="spellStart"/>
-      <w:r>
-        <w:t>violation</w:t>
-      </w:r>
-      <w:proofErr w:type="spellEnd"/>
-    </w:p>
-    <w:p>
-      <w:pPr>
-        <w:pStyle w:val="Paragrafoelenco"/>
-        <w:numPr>
-          <w:ilvl w:val="1"/>
-          <w:numId w:val="2"/>
-        </w:numPr>
-      </w:pPr>
-      <w:r>
-        <w:t xml:space="preserve">Cambiare la prima frase del documento due; dire dei dati scambiati; </w:t>
-      </w:r>
-      <w:proofErr w:type="spellStart"/>
-      <w:r>
-        <w:t>reference</w:t>
-      </w:r>
-      <w:proofErr w:type="spellEnd"/>
-      <w:r>
-        <w:t xml:space="preserve"> a UML; spiegare meglio capitolo tre e capitolo quattro e cinque</w:t>
-      </w:r>
-    </w:p>
     <w:p>
       <w:pPr>
         <w:pStyle w:val="Paragrafoelenco"/>
@@ -109,7 +44,7 @@
         </w:numPr>
       </w:pPr>
       <w:r>
-        <w:t xml:space="preserve">In </w:t>
+        <w:t xml:space="preserve">ragionare sugli </w:t>
       </w:r>
       <w:proofErr w:type="spellStart"/>
       <w:r>
@@ -117,7 +52,342 @@
       </w:r>
       <w:proofErr w:type="spellEnd"/>
       <w:r>
-        <w:t xml:space="preserve"> scrivere </w:t>
+        <w:t>, perché sono dati scambiati, non so se fanno azioni</w:t>
+      </w:r>
+      <w:r>
+        <w:t xml:space="preserve">, il </w:t>
+      </w:r>
+      <w:proofErr w:type="spellStart"/>
+      <w:r>
+        <w:t>dbh</w:t>
+      </w:r>
+      <w:proofErr w:type="spellEnd"/>
+      <w:r>
+        <w:t xml:space="preserve"> li crea e li scambia</w:t>
+      </w:r>
+      <w:r>
+        <w:t xml:space="preserve">; </w:t>
+      </w:r>
+      <w:r>
+        <w:t>controllare testo e classe mappa</w:t>
+      </w:r>
+    </w:p>
+    <w:p>
+      <w:r>
+        <w:t>Mettere</w:t>
+      </w:r>
+      <w:r>
+        <w:t xml:space="preserve"> un bottone</w:t>
+      </w:r>
+      <w:r>
+        <w:t xml:space="preserve"> nel </w:t>
+      </w:r>
+      <w:proofErr w:type="spellStart"/>
+      <w:r>
+        <w:t>mockup</w:t>
+      </w:r>
+      <w:proofErr w:type="spellEnd"/>
+      <w:r>
+        <w:t xml:space="preserve"> di </w:t>
+      </w:r>
+      <w:proofErr w:type="spellStart"/>
+      <w:r>
+        <w:t>municipality</w:t>
+      </w:r>
+      <w:proofErr w:type="spellEnd"/>
+      <w:r>
+        <w:t xml:space="preserve"> per richiedere </w:t>
+      </w:r>
+      <w:proofErr w:type="spellStart"/>
+      <w:r>
+        <w:t>unsafe</w:t>
+      </w:r>
+      <w:proofErr w:type="spellEnd"/>
+      <w:r>
+        <w:t xml:space="preserve"> </w:t>
+      </w:r>
+      <w:proofErr w:type="spellStart"/>
+      <w:r>
+        <w:t>areas</w:t>
+      </w:r>
+      <w:proofErr w:type="spellEnd"/>
+    </w:p>
+    <w:p>
+      <w:r>
+        <w:t xml:space="preserve">Aggiungere la </w:t>
+      </w:r>
+      <w:proofErr w:type="spellStart"/>
+      <w:r>
+        <w:t>user</w:t>
+      </w:r>
+      <w:proofErr w:type="spellEnd"/>
+      <w:r>
+        <w:t xml:space="preserve"> </w:t>
+      </w:r>
+      <w:proofErr w:type="spellStart"/>
+      <w:r>
+        <w:t>interface</w:t>
+      </w:r>
+      <w:proofErr w:type="spellEnd"/>
+    </w:p>
+    <w:p>
+      <w:r>
+        <w:t xml:space="preserve">Sistemare il </w:t>
+      </w:r>
+      <w:proofErr w:type="spellStart"/>
+      <w:r>
+        <w:t>class</w:t>
+      </w:r>
+      <w:proofErr w:type="spellEnd"/>
+      <w:r>
+        <w:t xml:space="preserve"> per </w:t>
+      </w:r>
+      <w:proofErr w:type="spellStart"/>
+      <w:r>
+        <w:t>accident</w:t>
+      </w:r>
+      <w:proofErr w:type="spellEnd"/>
+      <w:r>
+        <w:t xml:space="preserve">, manca </w:t>
+      </w:r>
+      <w:proofErr w:type="spellStart"/>
+      <w:r>
+        <w:t>type</w:t>
+      </w:r>
+      <w:proofErr w:type="spellEnd"/>
+      <w:r>
+        <w:t xml:space="preserve"> e date</w:t>
+      </w:r>
+    </w:p>
+    <w:p>
+      <w:r>
+        <w:t xml:space="preserve">Incoerenza tra </w:t>
+      </w:r>
+      <w:proofErr w:type="spellStart"/>
+      <w:r>
+        <w:t>sequence</w:t>
+      </w:r>
+      <w:proofErr w:type="spellEnd"/>
+      <w:r>
+        <w:t xml:space="preserve"> 4 e 5, decidere come fare</w:t>
+      </w:r>
+      <w:r>
+        <w:t xml:space="preserve">, e nel 4 creare authority da </w:t>
+      </w:r>
+      <w:proofErr w:type="spellStart"/>
+      <w:r>
+        <w:t>db</w:t>
+      </w:r>
+      <w:proofErr w:type="spellEnd"/>
+    </w:p>
+    <w:p>
+      <w:r>
+        <w:t xml:space="preserve">Bisogna mettere un id alle </w:t>
+      </w:r>
+      <w:proofErr w:type="spellStart"/>
+      <w:r>
+        <w:t>violation</w:t>
+      </w:r>
+      <w:proofErr w:type="spellEnd"/>
+      <w:r>
+        <w:t xml:space="preserve"> (e anche alle </w:t>
+      </w:r>
+      <w:proofErr w:type="spellStart"/>
+      <w:r>
+        <w:t>unsafe</w:t>
+      </w:r>
+      <w:proofErr w:type="spellEnd"/>
+      <w:r>
+        <w:t xml:space="preserve"> area se si vogliono salvare nel </w:t>
+      </w:r>
+      <w:proofErr w:type="spellStart"/>
+      <w:r>
+        <w:t>db</w:t>
+      </w:r>
+      <w:proofErr w:type="spellEnd"/>
+      <w:r>
+        <w:t xml:space="preserve">, se no si possono togliere dal </w:t>
+      </w:r>
+      <w:proofErr w:type="spellStart"/>
+      <w:r>
+        <w:t>db</w:t>
+      </w:r>
+      <w:proofErr w:type="spellEnd"/>
+      <w:r>
+        <w:t xml:space="preserve">), e quindi </w:t>
+      </w:r>
+      <w:proofErr w:type="spellStart"/>
+      <w:r>
+        <w:t>sitemare</w:t>
+      </w:r>
+      <w:proofErr w:type="spellEnd"/>
+      <w:r>
+        <w:t xml:space="preserve"> </w:t>
+      </w:r>
+      <w:proofErr w:type="spellStart"/>
+      <w:r>
+        <w:t>sequence</w:t>
+      </w:r>
+      <w:proofErr w:type="spellEnd"/>
+      <w:r>
+        <w:t xml:space="preserve"> 5</w:t>
+      </w:r>
+    </w:p>
+    <w:p>
+      <w:r>
+        <w:t xml:space="preserve">Nel </w:t>
+      </w:r>
+      <w:proofErr w:type="spellStart"/>
+      <w:r>
+        <w:t>sequence</w:t>
+      </w:r>
+      <w:proofErr w:type="spellEnd"/>
+      <w:r>
+        <w:t xml:space="preserve"> di </w:t>
+      </w:r>
+      <w:proofErr w:type="spellStart"/>
+      <w:r>
+        <w:t>unsafe</w:t>
+      </w:r>
+      <w:proofErr w:type="spellEnd"/>
+      <w:r>
+        <w:t xml:space="preserve"> in base a cosa si decide bisogna salvarle nel </w:t>
+      </w:r>
+      <w:proofErr w:type="spellStart"/>
+      <w:r>
+        <w:t>db</w:t>
+      </w:r>
+      <w:proofErr w:type="spellEnd"/>
+    </w:p>
+    <w:p>
+      <w:r>
+        <w:t xml:space="preserve">L’anno scorso per i create nei </w:t>
+      </w:r>
+      <w:proofErr w:type="spellStart"/>
+      <w:r>
+        <w:t>sequence</w:t>
+      </w:r>
+      <w:proofErr w:type="spellEnd"/>
+      <w:r>
+        <w:t xml:space="preserve"> usavamo il costruttore non un metodo, probabilmente è più giusto perché create è interno alla </w:t>
+      </w:r>
+      <w:proofErr w:type="spellStart"/>
+      <w:r>
+        <w:t>lifeline</w:t>
+      </w:r>
+      <w:proofErr w:type="spellEnd"/>
+    </w:p>
+    <w:p>
+      <w:r>
+        <w:t xml:space="preserve">Correggere </w:t>
+      </w:r>
+      <w:proofErr w:type="spellStart"/>
+      <w:r>
+        <w:t>interface</w:t>
+      </w:r>
+      <w:proofErr w:type="spellEnd"/>
+      <w:r>
+        <w:t xml:space="preserve"> in base a modifiche dei </w:t>
+      </w:r>
+      <w:proofErr w:type="spellStart"/>
+      <w:r>
+        <w:t>sequence</w:t>
+      </w:r>
+      <w:proofErr w:type="spellEnd"/>
+    </w:p>
+    <w:p>
+      <w:r>
+        <w:t>Nel paragrafo design pattern sistemare i create e decidere se metterli nei diagrammi</w:t>
+      </w:r>
+    </w:p>
+    <w:p>
+      <w:r>
+        <w:t xml:space="preserve">Mettere nel </w:t>
+      </w:r>
+      <w:proofErr w:type="spellStart"/>
+      <w:r>
+        <w:t>sequence</w:t>
+      </w:r>
+      <w:proofErr w:type="spellEnd"/>
+      <w:r>
+        <w:t xml:space="preserve"> utente che è impossibile leggere data tempo e posizione e la cosa del impossibile inviare per internet (r2 e r3)</w:t>
+      </w:r>
+    </w:p>
+    <w:p>
+      <w:r>
+        <w:t xml:space="preserve">R7 aggiungere anche </w:t>
+      </w:r>
+      <w:proofErr w:type="spellStart"/>
+      <w:r>
+        <w:t>dbh</w:t>
+      </w:r>
+      <w:proofErr w:type="spellEnd"/>
+      <w:r>
+        <w:t>, anche in r8 anche r9</w:t>
+      </w:r>
+    </w:p>
+    <w:p>
+      <w:r>
+        <w:t xml:space="preserve">R11 non lo abbiamo messo nei </w:t>
+      </w:r>
+      <w:proofErr w:type="spellStart"/>
+      <w:r>
+        <w:t>sequence</w:t>
+      </w:r>
+      <w:proofErr w:type="spellEnd"/>
+    </w:p>
+    <w:p>
+      <w:r>
+        <w:t xml:space="preserve">R8 aggiungere </w:t>
+      </w:r>
+      <w:proofErr w:type="spellStart"/>
+      <w:r>
+        <w:t>municipality</w:t>
+      </w:r>
+      <w:proofErr w:type="spellEnd"/>
+      <w:r>
+        <w:t xml:space="preserve"> e </w:t>
+      </w:r>
+      <w:proofErr w:type="spellStart"/>
+      <w:r>
+        <w:t>dbh</w:t>
+      </w:r>
+      <w:proofErr w:type="spellEnd"/>
+    </w:p>
+    <w:p>
+      <w:r>
+        <w:t xml:space="preserve">Nel </w:t>
+      </w:r>
+      <w:proofErr w:type="spellStart"/>
+      <w:r>
+        <w:t>mockup</w:t>
+      </w:r>
+      <w:proofErr w:type="spellEnd"/>
+      <w:r>
+        <w:t xml:space="preserve"> authority mancano altre </w:t>
+      </w:r>
+      <w:proofErr w:type="spellStart"/>
+      <w:r>
+        <w:t>violation</w:t>
+      </w:r>
+      <w:proofErr w:type="spellEnd"/>
+    </w:p>
+    <w:p>
+      <w:r>
+        <w:t>Sistemare r8 elenco</w:t>
+      </w:r>
+    </w:p>
+    <w:p>
+      <w:r>
+        <w:t xml:space="preserve">Sistemare </w:t>
+      </w:r>
+      <w:proofErr w:type="spellStart"/>
+      <w:r>
+        <w:t>sequence</w:t>
+      </w:r>
+      <w:proofErr w:type="spellEnd"/>
+      <w:r>
+        <w:t xml:space="preserve"> </w:t>
       </w:r>
       <w:proofErr w:type="spellStart"/>
       <w:r>
@@ -125,350 +395,92 @@
       </w:r>
       <w:proofErr w:type="spellEnd"/>
       <w:r>
-        <w:t xml:space="preserve">, ragionare sugli </w:t>
-      </w:r>
-      <w:proofErr w:type="spellStart"/>
-      <w:r>
-        <w:t>user</w:t>
-      </w:r>
-      <w:proofErr w:type="spellEnd"/>
-      <w:r>
-        <w:t xml:space="preserve">, perché sono dati scambiati, non so se fanno azioni; nella descrizione di </w:t>
-      </w:r>
-      <w:proofErr w:type="spellStart"/>
-      <w:r>
-        <w:t>Statistic</w:t>
-      </w:r>
-      <w:proofErr w:type="spellEnd"/>
-      <w:r>
-        <w:t xml:space="preserve"> gestire </w:t>
-      </w:r>
-      <w:proofErr w:type="spellStart"/>
-      <w:r>
-        <w:t>OpenStreetMap</w:t>
-      </w:r>
-      <w:proofErr w:type="spellEnd"/>
-      <w:r>
-        <w:t xml:space="preserve"> che manca nel </w:t>
-      </w:r>
-      <w:proofErr w:type="spellStart"/>
-      <w:r>
-        <w:t>class</w:t>
-      </w:r>
-      <w:proofErr w:type="spellEnd"/>
-      <w:r>
-        <w:t xml:space="preserve">; controllare che tipo è la foto, </w:t>
-      </w:r>
-      <w:r>
-        <w:t xml:space="preserve">cambiare il nome code in </w:t>
-      </w:r>
-      <w:proofErr w:type="spellStart"/>
-      <w:r>
-        <w:t>licensenumber</w:t>
-      </w:r>
-      <w:proofErr w:type="spellEnd"/>
-      <w:r>
-        <w:t>, pensare al tipo date se contiene anche time</w:t>
-      </w:r>
-      <w:r>
-        <w:t xml:space="preserve">, non serve </w:t>
-      </w:r>
-      <w:proofErr w:type="spellStart"/>
-      <w:r>
-        <w:t>true</w:t>
-      </w:r>
-      <w:proofErr w:type="spellEnd"/>
-      <w:r>
-        <w:t xml:space="preserve"> come valore di ritorno</w:t>
-      </w:r>
-    </w:p>
-    <w:p>
-      <w:pPr>
-        <w:pStyle w:val="Paragrafoelenco"/>
-        <w:numPr>
-          <w:ilvl w:val="1"/>
-          <w:numId w:val="5"/>
-        </w:numPr>
-      </w:pPr>
-      <w:r>
-        <w:t xml:space="preserve">Nel </w:t>
-      </w:r>
-      <w:proofErr w:type="spellStart"/>
-      <w:r>
-        <w:t>deployment</w:t>
-      </w:r>
-      <w:proofErr w:type="spellEnd"/>
-      <w:r>
-        <w:t xml:space="preserve"> mettere i nomi delle tabelle al singolare, magari dire che </w:t>
-      </w:r>
-      <w:proofErr w:type="spellStart"/>
-      <w:r>
-        <w:t>violation</w:t>
-      </w:r>
-      <w:proofErr w:type="spellEnd"/>
-      <w:r>
-        <w:t xml:space="preserve"> contiene anche una colonna </w:t>
-      </w:r>
-      <w:proofErr w:type="spellStart"/>
-      <w:r>
-        <w:t>checked</w:t>
-      </w:r>
-      <w:proofErr w:type="spellEnd"/>
-      <w:r>
-        <w:t xml:space="preserve">, nell’ultima riga manca </w:t>
-      </w:r>
-      <w:proofErr w:type="spellStart"/>
-      <w:r>
-        <w:t>violation</w:t>
-      </w:r>
-      <w:proofErr w:type="spellEnd"/>
-    </w:p>
-    <w:p>
-      <w:pPr>
-        <w:pStyle w:val="Paragrafoelenco"/>
-        <w:numPr>
-          <w:ilvl w:val="1"/>
-          <w:numId w:val="5"/>
-        </w:numPr>
-      </w:pPr>
-      <w:r>
-        <w:t xml:space="preserve">1 </w:t>
-      </w:r>
-      <w:r>
-        <w:t xml:space="preserve">Il primo </w:t>
-      </w:r>
-      <w:proofErr w:type="spellStart"/>
-      <w:r>
-        <w:t>sequence</w:t>
-      </w:r>
-      <w:proofErr w:type="spellEnd"/>
-      <w:r>
-        <w:t xml:space="preserve"> è sbagliato, manca il fatto di inserire la targa manualmente che è un requisito, sistemare i parametri della 9 perché manca </w:t>
-      </w:r>
-      <w:proofErr w:type="spellStart"/>
-      <w:r>
-        <w:t>licence</w:t>
-      </w:r>
-      <w:proofErr w:type="spellEnd"/>
-      <w:r>
-        <w:t xml:space="preserve"> </w:t>
-      </w:r>
-      <w:proofErr w:type="spellStart"/>
-      <w:r>
-        <w:t>plate</w:t>
-      </w:r>
-      <w:proofErr w:type="spellEnd"/>
-      <w:r>
-        <w:t xml:space="preserve">, mettere username nella 10, farei che la </w:t>
-      </w:r>
-      <w:proofErr w:type="spellStart"/>
-      <w:r>
-        <w:t>license</w:t>
-      </w:r>
-      <w:proofErr w:type="spellEnd"/>
-      <w:r>
-        <w:t xml:space="preserve"> viene provata a leggere quando si inserisce l’immagine</w:t>
-      </w:r>
-      <w:r>
-        <w:t xml:space="preserve">, cambiare un </w:t>
-      </w:r>
-      <w:proofErr w:type="spellStart"/>
-      <w:r>
-        <w:t>po</w:t>
-      </w:r>
-      <w:proofErr w:type="spellEnd"/>
-      <w:r>
-        <w:t xml:space="preserve"> tutto nel testo</w:t>
-      </w:r>
-      <w:r>
-        <w:br/>
-        <w:t xml:space="preserve">Per tutti i </w:t>
-      </w:r>
-      <w:proofErr w:type="spellStart"/>
-      <w:r>
-        <w:t>sequence</w:t>
-      </w:r>
-      <w:proofErr w:type="spellEnd"/>
-      <w:r>
-        <w:t xml:space="preserve"> fare una nota con la </w:t>
-      </w:r>
-      <w:proofErr w:type="spellStart"/>
-      <w:r>
-        <w:t>query</w:t>
-      </w:r>
-      <w:proofErr w:type="spellEnd"/>
-      <w:r>
-        <w:t>, controllare da sweng1 i create, sistemare le didascalie</w:t>
-      </w:r>
-      <w:r>
-        <w:br/>
-        <w:t>2 username non ha la maiuscola, sistemare il create</w:t>
-      </w:r>
-      <w:r>
-        <w:br/>
-        <w:t>3 sistemare il create, dire che si mantiene anonimato</w:t>
-      </w:r>
-      <w:r>
-        <w:br/>
-        <w:t xml:space="preserve">4 username senza maiuscola, non serve </w:t>
-      </w:r>
-      <w:proofErr w:type="spellStart"/>
-      <w:r>
-        <w:t>true</w:t>
-      </w:r>
-      <w:proofErr w:type="spellEnd"/>
-      <w:r>
-        <w:t xml:space="preserve"> come valore di ritorno</w:t>
-      </w:r>
-      <w:r>
-        <w:t xml:space="preserve">, nel create bisogna mettere anche </w:t>
-      </w:r>
-      <w:proofErr w:type="spellStart"/>
-      <w:r>
-        <w:t>message</w:t>
-      </w:r>
-      <w:proofErr w:type="spellEnd"/>
-      <w:r>
-        <w:t>, sistemare ultima frase</w:t>
-      </w:r>
-      <w:r>
-        <w:br/>
-        <w:t xml:space="preserve">5 sistemare il create, manca il metodo, decidere se si salva nel </w:t>
-      </w:r>
-      <w:proofErr w:type="spellStart"/>
-      <w:r>
-        <w:t>db</w:t>
-      </w:r>
-      <w:proofErr w:type="spellEnd"/>
-      <w:r>
-        <w:t xml:space="preserve">, manca un due punti nel </w:t>
-      </w:r>
-      <w:proofErr w:type="spellStart"/>
-      <w:r>
-        <w:t>lifeline</w:t>
-      </w:r>
-      <w:proofErr w:type="spellEnd"/>
-      <w:r>
-        <w:br/>
-        <w:t xml:space="preserve">6 sistemare il create, mettere username al posto di id. è sbagliata anche la </w:t>
-      </w:r>
-      <w:proofErr w:type="spellStart"/>
-      <w:r>
-        <w:t>query</w:t>
-      </w:r>
-      <w:proofErr w:type="spellEnd"/>
-      <w:r>
-        <w:br/>
-        <w:t xml:space="preserve">7 cambiare id in username, nella 7 usare username e da </w:t>
-      </w:r>
-      <w:proofErr w:type="spellStart"/>
-      <w:r>
-        <w:t>li</w:t>
-      </w:r>
-      <w:proofErr w:type="spellEnd"/>
-      <w:r>
-        <w:t xml:space="preserve"> ricavare area, usare il create per </w:t>
-      </w:r>
-      <w:proofErr w:type="spellStart"/>
-      <w:r>
-        <w:t>unsafe</w:t>
-      </w:r>
-      <w:proofErr w:type="spellEnd"/>
-      <w:r>
-        <w:t xml:space="preserve"> area</w:t>
-      </w:r>
-      <w:r>
-        <w:br/>
-        <w:t>8 sistemare il create, tornare più statistiche</w:t>
-      </w:r>
-      <w:r>
-        <w:t>, pensare a mappa</w:t>
-      </w:r>
-      <w:r>
-        <w:br/>
-        <w:t xml:space="preserve">9 il </w:t>
-      </w:r>
-      <w:proofErr w:type="spellStart"/>
-      <w:r>
-        <w:t>governamental</w:t>
-      </w:r>
-      <w:proofErr w:type="spellEnd"/>
-      <w:r>
-        <w:t xml:space="preserve"> lo controllerei nel </w:t>
-      </w:r>
-      <w:proofErr w:type="spellStart"/>
-      <w:r>
-        <w:t>db</w:t>
-      </w:r>
-      <w:proofErr w:type="spellEnd"/>
-      <w:r>
-        <w:t xml:space="preserve"> e collegherei il </w:t>
-      </w:r>
-      <w:proofErr w:type="spellStart"/>
-      <w:r>
-        <w:t>govc</w:t>
-      </w:r>
-      <w:proofErr w:type="spellEnd"/>
-      <w:r>
-        <w:t xml:space="preserve"> con area</w:t>
-      </w:r>
-    </w:p>
-    <w:p>
-      <w:pPr>
-        <w:pStyle w:val="Paragrafoelenco"/>
-        <w:numPr>
-          <w:ilvl w:val="1"/>
-          <w:numId w:val="5"/>
-        </w:numPr>
-      </w:pPr>
-      <w:r>
-        <w:t>Sono arrivato qui</w:t>
+        <w:t xml:space="preserve"> con r16, </w:t>
+      </w:r>
+      <w:proofErr w:type="spellStart"/>
+      <w:r>
+        <w:t>municipality</w:t>
+      </w:r>
+      <w:proofErr w:type="spellEnd"/>
+      <w:r>
+        <w:t xml:space="preserve"> con r17</w:t>
+      </w:r>
+    </w:p>
+    <w:p>
+      <w:r>
+        <w:t xml:space="preserve">R18 aggiungere </w:t>
+      </w:r>
+      <w:proofErr w:type="spellStart"/>
+      <w:r>
+        <w:t>enduserh</w:t>
+      </w:r>
+      <w:proofErr w:type="spellEnd"/>
+    </w:p>
+    <w:p>
+      <w:r>
+        <w:t xml:space="preserve">R21 aggiungere </w:t>
+      </w:r>
+      <w:proofErr w:type="spellStart"/>
+      <w:r>
+        <w:t>dbh</w:t>
+      </w:r>
+      <w:proofErr w:type="spellEnd"/>
+    </w:p>
+    <w:p>
+      <w:r>
+        <w:t xml:space="preserve">Correggere authority che ha area assegnata nel </w:t>
+      </w:r>
+      <w:proofErr w:type="spellStart"/>
+      <w:r>
+        <w:t>rasd</w:t>
+      </w:r>
+      <w:proofErr w:type="spellEnd"/>
+    </w:p>
+    <w:p>
+      <w:r>
+        <w:t xml:space="preserve">Sistemare le </w:t>
+      </w:r>
+      <w:proofErr w:type="spellStart"/>
+      <w:r>
+        <w:t>reference</w:t>
+      </w:r>
+      <w:proofErr w:type="spellEnd"/>
+    </w:p>
+    <w:p>
+      <w:r>
+        <w:t xml:space="preserve">Fare i diagrammi di </w:t>
+      </w:r>
+      <w:proofErr w:type="spellStart"/>
+      <w:r>
+        <w:t>integration</w:t>
+      </w:r>
+      <w:proofErr w:type="spellEnd"/>
+      <w:r>
+        <w:t xml:space="preserve"> e scrivere </w:t>
+      </w:r>
+      <w:proofErr w:type="spellStart"/>
+      <w:r>
+        <w:t>testing</w:t>
+      </w:r>
+      <w:proofErr w:type="spellEnd"/>
+      <w:r>
+        <w:t>. Poi rileggere capitolo 5</w:t>
+      </w:r>
+    </w:p>
+    <w:p>
+      <w:r>
+        <w:t xml:space="preserve">Mettere immagini giuste dei </w:t>
+      </w:r>
+      <w:proofErr w:type="spellStart"/>
+      <w:r>
+        <w:t>gantt</w:t>
+      </w:r>
+      <w:proofErr w:type="spellEnd"/>
+      <w:r>
+        <w:t xml:space="preserve"> e di tutti i diagrammi</w:t>
       </w:r>
       <w:bookmarkStart w:id="0" w:name="_GoBack"/>
       <w:bookmarkEnd w:id="0"/>
-      <w:r>
-        <w:br/>
-      </w:r>
-    </w:p>
-    <w:p>
-      <w:r>
-        <w:t>Mettere</w:t>
-      </w:r>
-      <w:r>
-        <w:t xml:space="preserve"> un bottone</w:t>
-      </w:r>
-      <w:r>
-        <w:t xml:space="preserve"> nel </w:t>
-      </w:r>
-      <w:proofErr w:type="spellStart"/>
-      <w:r>
-        <w:t>mockup</w:t>
-      </w:r>
-      <w:proofErr w:type="spellEnd"/>
-      <w:r>
-        <w:t xml:space="preserve"> di </w:t>
-      </w:r>
-      <w:proofErr w:type="spellStart"/>
-      <w:r>
-        <w:t>municipality</w:t>
-      </w:r>
-      <w:proofErr w:type="spellEnd"/>
-      <w:r>
-        <w:t xml:space="preserve"> per richiedere </w:t>
-      </w:r>
-      <w:proofErr w:type="spellStart"/>
-      <w:r>
-        <w:t>unsafe</w:t>
-      </w:r>
-      <w:proofErr w:type="spellEnd"/>
-      <w:r>
-        <w:t xml:space="preserve"> </w:t>
-      </w:r>
-      <w:proofErr w:type="spellStart"/>
-      <w:r>
-        <w:t>areas</w:t>
-      </w:r>
-      <w:proofErr w:type="spellEnd"/>
     </w:p>
     <w:sectPr>
       <w:pgSz w:w="11906" w:h="16838"/>

</xml_diff>